<commit_message>
se realizaron correcciones y se agrego el manual de usuario
</commit_message>
<xml_diff>
--- a/01 Administracion de Proyecto/01.2 Seguimiento/3er Sprint/ITSZN_ISC_GPS_03_Stigma_Junta_De_Revision_Del_Tercer_Sprint v01.docx
+++ b/01 Administracion de Proyecto/01.2 Seguimiento/3er Sprint/ITSZN_ISC_GPS_03_Stigma_Junta_De_Revision_Del_Tercer_Sprint v01.docx
@@ -665,8 +665,8 @@
       </w:tblPr>
       <w:tblGrid>
         <w:gridCol w:w="328"/>
-        <w:gridCol w:w="2099"/>
-        <w:gridCol w:w="8195"/>
+        <w:gridCol w:w="1952"/>
+        <w:gridCol w:w="8342"/>
       </w:tblGrid>
       <w:tr>
         <w:tc>
@@ -1129,10 +1129,25 @@
           </w:p>
           <w:p>
             <w:pPr>
+              <w:autoSpaceDE w:val="0"/>
+              <w:autoSpaceDN w:val="0"/>
+              <w:adjustRightInd w:val="0"/>
+              <w:rPr>
+                <w:rFonts w:ascii="Arial" w:eastAsia="Times New Roman" w:hAnsi="Arial" w:cs="Arial"/>
+                <w:bCs/>
+                <w:color w:val="000000"/>
+                <w:sz w:val="20"/>
+                <w:szCs w:val="20"/>
+                <w:lang w:val="es-AR"/>
+              </w:rPr>
+            </w:pPr>
+          </w:p>
+          <w:p>
+            <w:pPr>
               <w:pStyle w:val="Prrafodelista"/>
               <w:numPr>
                 <w:ilvl w:val="0"/>
-                <w:numId w:val="21"/>
+                <w:numId w:val="12"/>
               </w:numPr>
               <w:autoSpaceDE w:val="0"/>
               <w:autoSpaceDN w:val="0"/>
@@ -1155,18 +1170,30 @@
                 <w:szCs w:val="20"/>
                 <w:lang w:val="es-AR"/>
               </w:rPr>
-              <w:t>Asignar Estado al Riesgo</w:t>
-            </w:r>
-            <w:r>
-              <w:rPr>
-                <w:rFonts w:ascii="Arial" w:eastAsia="Times New Roman" w:hAnsi="Arial" w:cs="Arial"/>
-                <w:bCs/>
-                <w:color w:val="000000"/>
-                <w:sz w:val="20"/>
-                <w:szCs w:val="20"/>
-                <w:lang w:val="es-AR"/>
-              </w:rPr>
-              <w:t>:</w:t>
+              <w:t>Asignar Estado al Riesgo:</w:t>
+            </w:r>
+            <w:r>
+              <w:rPr>
+                <w:rFonts w:ascii="Arial" w:eastAsia="Times New Roman" w:hAnsi="Arial" w:cs="Arial"/>
+                <w:bCs/>
+                <w:color w:val="000000"/>
+                <w:sz w:val="20"/>
+                <w:szCs w:val="20"/>
+                <w:lang w:val="es-AR"/>
+              </w:rPr>
+              <w:t xml:space="preserve"> El cliente aprobó esta historia de usuario </w:t>
+            </w:r>
+            <w:r>
+              <w:rPr>
+                <w:rFonts w:ascii="Arial" w:eastAsia="Times New Roman" w:hAnsi="Arial" w:cs="Arial"/>
+                <w:b/>
+                <w:bCs/>
+                <w:color w:val="000000"/>
+                <w:sz w:val="20"/>
+                <w:szCs w:val="20"/>
+                <w:lang w:val="es-AR"/>
+              </w:rPr>
+              <w:t>(LMVA/ASJ)</w:t>
             </w:r>
           </w:p>
           <w:p>
@@ -1213,82 +1240,34 @@
                 <w:szCs w:val="20"/>
                 <w:lang w:val="es-AR"/>
               </w:rPr>
-              <w:t>Asignar Impacto a Riesgo</w:t>
-            </w:r>
-            <w:r>
-              <w:rPr>
-                <w:rFonts w:ascii="Arial" w:eastAsia="Times New Roman" w:hAnsi="Arial" w:cs="Arial"/>
-                <w:bCs/>
-                <w:color w:val="000000"/>
-                <w:sz w:val="20"/>
-                <w:szCs w:val="20"/>
-                <w:lang w:val="es-AR"/>
-              </w:rPr>
-              <w:t xml:space="preserve">: </w:t>
+              <w:t xml:space="preserve">Asignar Impacto a Riesgo: </w:t>
+            </w:r>
+            <w:r>
+              <w:rPr>
+                <w:rFonts w:ascii="Arial" w:eastAsia="Times New Roman" w:hAnsi="Arial" w:cs="Arial"/>
+                <w:bCs/>
+                <w:color w:val="000000"/>
+                <w:sz w:val="20"/>
+                <w:szCs w:val="20"/>
+                <w:lang w:val="es-AR"/>
+              </w:rPr>
+              <w:t xml:space="preserve">El cliente aprobó esta historia de usuario </w:t>
+            </w:r>
+            <w:r>
+              <w:rPr>
+                <w:rFonts w:ascii="Arial" w:eastAsia="Times New Roman" w:hAnsi="Arial" w:cs="Arial"/>
+                <w:b/>
+                <w:bCs/>
+                <w:color w:val="000000"/>
+                <w:sz w:val="20"/>
+                <w:szCs w:val="20"/>
+                <w:lang w:val="es-AR"/>
+              </w:rPr>
+              <w:t>(LMVA/ASJ)</w:t>
             </w:r>
           </w:p>
           <w:p>
             <w:pPr>
-              <w:autoSpaceDE w:val="0"/>
-              <w:autoSpaceDN w:val="0"/>
-              <w:adjustRightInd w:val="0"/>
-              <w:rPr>
-                <w:rFonts w:ascii="Arial" w:eastAsia="Times New Roman" w:hAnsi="Arial" w:cs="Arial"/>
-                <w:bCs/>
-                <w:color w:val="000000"/>
-                <w:sz w:val="20"/>
-                <w:szCs w:val="20"/>
-                <w:lang w:val="es-AR"/>
-              </w:rPr>
-            </w:pPr>
-            <w:bookmarkStart w:id="2" w:name="_GoBack"/>
-            <w:bookmarkEnd w:id="2"/>
-          </w:p>
-          <w:p>
-            <w:pPr>
-              <w:pStyle w:val="Prrafodelista"/>
-              <w:numPr>
-                <w:ilvl w:val="0"/>
-                <w:numId w:val="21"/>
-              </w:numPr>
-              <w:autoSpaceDE w:val="0"/>
-              <w:autoSpaceDN w:val="0"/>
-              <w:adjustRightInd w:val="0"/>
-              <w:rPr>
-                <w:rFonts w:ascii="Arial" w:eastAsia="Times New Roman" w:hAnsi="Arial" w:cs="Arial"/>
-                <w:bCs/>
-                <w:color w:val="000000"/>
-                <w:sz w:val="20"/>
-                <w:szCs w:val="20"/>
-                <w:lang w:val="es-AR"/>
-              </w:rPr>
-            </w:pPr>
-            <w:r>
-              <w:rPr>
-                <w:rFonts w:ascii="Arial" w:eastAsia="Times New Roman" w:hAnsi="Arial" w:cs="Arial"/>
-                <w:bCs/>
-                <w:color w:val="000000"/>
-                <w:sz w:val="20"/>
-                <w:szCs w:val="20"/>
-                <w:lang w:val="es-AR"/>
-              </w:rPr>
-              <w:t>Asignar Probabilidad a Riesgo</w:t>
-            </w:r>
-            <w:r>
-              <w:rPr>
-                <w:rFonts w:ascii="Arial" w:eastAsia="Times New Roman" w:hAnsi="Arial" w:cs="Arial"/>
-                <w:bCs/>
-                <w:color w:val="000000"/>
-                <w:sz w:val="20"/>
-                <w:szCs w:val="20"/>
-                <w:lang w:val="es-AR"/>
-              </w:rPr>
-              <w:t>:</w:t>
-            </w:r>
-          </w:p>
-          <w:p>
-            <w:pPr>
-              <w:pStyle w:val="Prrafodelista"/>
               <w:autoSpaceDE w:val="0"/>
               <w:autoSpaceDN w:val="0"/>
               <w:adjustRightInd w:val="0"/>
@@ -1330,11 +1309,62 @@
                 <w:szCs w:val="20"/>
                 <w:lang w:val="es-AR"/>
               </w:rPr>
-              <w:t>Visualizar Matriz de Riesgos</w:t>
+              <w:t>Asignar Probabilidad a Riesgo:</w:t>
+            </w:r>
+            <w:r>
+              <w:rPr>
+                <w:rFonts w:ascii="Arial" w:eastAsia="Times New Roman" w:hAnsi="Arial" w:cs="Arial"/>
+                <w:bCs/>
+                <w:color w:val="000000"/>
+                <w:sz w:val="20"/>
+                <w:szCs w:val="20"/>
+                <w:lang w:val="es-AR"/>
+              </w:rPr>
+              <w:t xml:space="preserve"> El cliente aprobó esta historia de usuario </w:t>
+            </w:r>
+            <w:r>
+              <w:rPr>
+                <w:rFonts w:ascii="Arial" w:eastAsia="Times New Roman" w:hAnsi="Arial" w:cs="Arial"/>
+                <w:b/>
+                <w:bCs/>
+                <w:color w:val="000000"/>
+                <w:sz w:val="20"/>
+                <w:szCs w:val="20"/>
+                <w:lang w:val="es-AR"/>
+              </w:rPr>
+              <w:t>(</w:t>
+            </w:r>
+            <w:r>
+              <w:rPr>
+                <w:rFonts w:ascii="Arial" w:eastAsia="Times New Roman" w:hAnsi="Arial" w:cs="Arial"/>
+                <w:b/>
+                <w:bCs/>
+                <w:color w:val="000000"/>
+                <w:sz w:val="20"/>
+                <w:szCs w:val="20"/>
+                <w:lang w:val="es-AR"/>
+              </w:rPr>
+              <w:t>MRVM</w:t>
+            </w:r>
+            <w:r>
+              <w:rPr>
+                <w:rFonts w:ascii="Arial" w:eastAsia="Times New Roman" w:hAnsi="Arial" w:cs="Arial"/>
+                <w:b/>
+                <w:bCs/>
+                <w:color w:val="000000"/>
+                <w:sz w:val="20"/>
+                <w:szCs w:val="20"/>
+                <w:lang w:val="es-AR"/>
+              </w:rPr>
+              <w:t xml:space="preserve"> /OAC)</w:t>
             </w:r>
           </w:p>
           <w:p>
             <w:pPr>
+              <w:pStyle w:val="Prrafodelista"/>
+              <w:autoSpaceDE w:val="0"/>
+              <w:autoSpaceDN w:val="0"/>
+              <w:adjustRightInd w:val="0"/>
               <w:rPr>
                 <w:rFonts w:ascii="Arial" w:eastAsia="Times New Roman" w:hAnsi="Arial" w:cs="Arial"/>
                 <w:bCs/>
@@ -1373,8 +1403,181 @@
                 <w:szCs w:val="20"/>
                 <w:lang w:val="es-AR"/>
               </w:rPr>
-              <w:t>También se presentaron correcciones en las historias de usuario del sprint anterior</w:t>
-            </w:r>
+              <w:t>Visualizar Matriz de Riesgos</w:t>
+            </w:r>
+            <w:r>
+              <w:rPr>
+                <w:rFonts w:ascii="Arial" w:eastAsia="Times New Roman" w:hAnsi="Arial" w:cs="Arial"/>
+                <w:bCs/>
+                <w:color w:val="000000"/>
+                <w:sz w:val="20"/>
+                <w:szCs w:val="20"/>
+                <w:lang w:val="es-AR"/>
+              </w:rPr>
+              <w:t>: El cliente aprobó esta historia de usuario</w:t>
+            </w:r>
+            <w:r>
+              <w:rPr>
+                <w:rFonts w:ascii="Arial" w:eastAsia="Times New Roman" w:hAnsi="Arial" w:cs="Arial"/>
+                <w:b/>
+                <w:bCs/>
+                <w:color w:val="000000"/>
+                <w:sz w:val="20"/>
+                <w:szCs w:val="20"/>
+                <w:lang w:val="es-AR"/>
+              </w:rPr>
+              <w:t xml:space="preserve">. </w:t>
+            </w:r>
+            <w:r>
+              <w:rPr>
+                <w:rFonts w:ascii="Arial" w:eastAsia="Times New Roman" w:hAnsi="Arial" w:cs="Arial"/>
+                <w:bCs/>
+                <w:color w:val="000000"/>
+                <w:sz w:val="20"/>
+                <w:szCs w:val="20"/>
+                <w:lang w:val="es-AR"/>
+              </w:rPr>
+              <w:t xml:space="preserve">Hubo una observación </w:t>
+            </w:r>
+            <w:r>
+              <w:rPr>
+                <w:rFonts w:ascii="Arial" w:eastAsia="Times New Roman" w:hAnsi="Arial" w:cs="Arial"/>
+                <w:bCs/>
+                <w:color w:val="000000"/>
+                <w:sz w:val="20"/>
+                <w:szCs w:val="20"/>
+                <w:lang w:val="es-AR"/>
+              </w:rPr>
+              <w:t>ya la probabilidad no redondea</w:t>
+            </w:r>
+            <w:r>
+              <w:rPr>
+                <w:rFonts w:ascii="Arial" w:eastAsia="Times New Roman" w:hAnsi="Arial" w:cs="Arial"/>
+                <w:bCs/>
+                <w:color w:val="000000"/>
+                <w:sz w:val="20"/>
+                <w:szCs w:val="20"/>
+                <w:lang w:val="es-AR"/>
+              </w:rPr>
+              <w:t xml:space="preserve"> </w:t>
+            </w:r>
+            <w:r>
+              <w:rPr>
+                <w:rFonts w:ascii="Arial" w:eastAsia="Times New Roman" w:hAnsi="Arial" w:cs="Arial"/>
+                <w:b/>
+                <w:bCs/>
+                <w:color w:val="000000"/>
+                <w:sz w:val="20"/>
+                <w:szCs w:val="20"/>
+                <w:lang w:val="es-AR"/>
+              </w:rPr>
+              <w:t>(</w:t>
+            </w:r>
+            <w:r>
+              <w:rPr>
+                <w:rFonts w:ascii="Arial" w:eastAsia="Times New Roman" w:hAnsi="Arial" w:cs="Arial"/>
+                <w:b/>
+                <w:bCs/>
+                <w:color w:val="000000"/>
+                <w:sz w:val="20"/>
+                <w:szCs w:val="20"/>
+                <w:lang w:val="es-AR"/>
+              </w:rPr>
+              <w:t>MRVM</w:t>
+            </w:r>
+            <w:r>
+              <w:rPr>
+                <w:rFonts w:ascii="Arial" w:eastAsia="Times New Roman" w:hAnsi="Arial" w:cs="Arial"/>
+                <w:b/>
+                <w:bCs/>
+                <w:color w:val="000000"/>
+                <w:sz w:val="20"/>
+                <w:szCs w:val="20"/>
+                <w:lang w:val="es-AR"/>
+              </w:rPr>
+              <w:t xml:space="preserve"> /OAC)</w:t>
+            </w:r>
+          </w:p>
+          <w:p>
+            <w:pPr>
+              <w:pStyle w:val="Prrafodelista"/>
+              <w:rPr>
+                <w:rFonts w:ascii="Arial" w:eastAsia="Times New Roman" w:hAnsi="Arial" w:cs="Arial"/>
+                <w:bCs/>
+                <w:color w:val="000000"/>
+                <w:sz w:val="20"/>
+                <w:szCs w:val="20"/>
+                <w:lang w:val="es-AR"/>
+              </w:rPr>
+            </w:pPr>
+          </w:p>
+          <w:p>
+            <w:pPr>
+              <w:pStyle w:val="Prrafodelista"/>
+              <w:numPr>
+                <w:ilvl w:val="0"/>
+                <w:numId w:val="21"/>
+              </w:numPr>
+              <w:autoSpaceDE w:val="0"/>
+              <w:autoSpaceDN w:val="0"/>
+              <w:adjustRightInd w:val="0"/>
+              <w:rPr>
+                <w:rFonts w:ascii="Arial" w:eastAsia="Times New Roman" w:hAnsi="Arial" w:cs="Arial"/>
+                <w:bCs/>
+                <w:color w:val="000000"/>
+                <w:sz w:val="20"/>
+                <w:szCs w:val="20"/>
+                <w:lang w:val="es-AR"/>
+              </w:rPr>
+            </w:pPr>
+            <w:r>
+              <w:rPr>
+                <w:rFonts w:ascii="Arial" w:eastAsia="Times New Roman" w:hAnsi="Arial" w:cs="Arial"/>
+                <w:bCs/>
+                <w:color w:val="000000"/>
+                <w:sz w:val="20"/>
+                <w:szCs w:val="20"/>
+                <w:lang w:val="es-AR"/>
+              </w:rPr>
+              <w:t xml:space="preserve">Observaciones: </w:t>
+            </w:r>
+            <w:r>
+              <w:rPr>
+                <w:rFonts w:ascii="Arial" w:eastAsia="Times New Roman" w:hAnsi="Arial" w:cs="Arial"/>
+                <w:bCs/>
+                <w:color w:val="000000"/>
+                <w:sz w:val="20"/>
+                <w:szCs w:val="20"/>
+                <w:lang w:val="es-AR"/>
+              </w:rPr>
+              <w:t>existe un buen consenso dentro del Equipo de desarrollo.</w:t>
+            </w:r>
+            <w:bookmarkStart w:id="2" w:name="_GoBack"/>
+            <w:bookmarkEnd w:id="2"/>
+          </w:p>
+          <w:p>
+            <w:pPr>
+              <w:rPr>
+                <w:rFonts w:ascii="Arial" w:eastAsia="Times New Roman" w:hAnsi="Arial" w:cs="Arial"/>
+                <w:bCs/>
+                <w:color w:val="000000"/>
+                <w:sz w:val="20"/>
+                <w:szCs w:val="20"/>
+                <w:lang w:val="es-AR"/>
+              </w:rPr>
+            </w:pPr>
+          </w:p>
+          <w:p>
+            <w:pPr>
+              <w:rPr>
+                <w:rFonts w:ascii="Arial" w:eastAsia="Times New Roman" w:hAnsi="Arial" w:cs="Arial"/>
+                <w:bCs/>
+                <w:color w:val="000000"/>
+                <w:sz w:val="20"/>
+                <w:szCs w:val="20"/>
+                <w:lang w:val="es-AR"/>
+              </w:rPr>
+            </w:pPr>
           </w:p>
           <w:p>
             <w:pPr>
@@ -1614,7 +1817,6 @@
           <w:rFonts w:ascii="Arial" w:eastAsia="Times New Roman" w:hAnsi="Arial" w:cs="Arial"/>
           <w:lang w:val="es-AR"/>
         </w:rPr>
-        <w:lastRenderedPageBreak/>
         <w:t>Participantes</w:t>
       </w:r>
       <w:bookmarkEnd w:id="3"/>
@@ -1980,11 +2182,19 @@
                 <w:rFonts w:ascii="Arial" w:hAnsi="Arial" w:cs="Arial"/>
               </w:rPr>
             </w:pPr>
+            <w:proofErr w:type="spellStart"/>
             <w:r>
               <w:rPr>
                 <w:rFonts w:ascii="Arial" w:hAnsi="Arial" w:cs="Arial"/>
               </w:rPr>
-              <w:t>Aaron Serna Juárez</w:t>
+              <w:t>Aaron</w:t>
+            </w:r>
+            <w:proofErr w:type="spellEnd"/>
+            <w:r>
+              <w:rPr>
+                <w:rFonts w:ascii="Arial" w:hAnsi="Arial" w:cs="Arial"/>
+              </w:rPr>
+              <w:t xml:space="preserve"> Serna Juárez</w:t>
             </w:r>
           </w:p>
         </w:tc>
@@ -2008,11 +2218,19 @@
                 <w:rFonts w:ascii="Arial" w:hAnsi="Arial" w:cs="Arial"/>
               </w:rPr>
             </w:pPr>
+            <w:proofErr w:type="spellStart"/>
             <w:r>
               <w:rPr>
                 <w:rFonts w:ascii="Arial" w:hAnsi="Arial" w:cs="Arial"/>
               </w:rPr>
-              <w:t>Aaron Serna Juárez</w:t>
+              <w:t>Aaron</w:t>
+            </w:r>
+            <w:proofErr w:type="spellEnd"/>
+            <w:r>
+              <w:rPr>
+                <w:rFonts w:ascii="Arial" w:hAnsi="Arial" w:cs="Arial"/>
+              </w:rPr>
+              <w:t xml:space="preserve"> Serna Juárez</w:t>
             </w:r>
           </w:p>
         </w:tc>
@@ -2203,7 +2421,7 @@
       <w:rPr>
         <w:noProof/>
       </w:rPr>
-      <w:t>1</w:t>
+      <w:t>2</w:t>
     </w:r>
     <w:r>
       <w:fldChar w:fldCharType="end"/>
@@ -5910,7 +6128,7 @@
 </file>
 
 <file path=customXml/itemProps1.xml><?xml version="1.0" encoding="utf-8"?>
-<ds:datastoreItem xmlns:ds="http://schemas.openxmlformats.org/officeDocument/2006/customXml" ds:itemID="{5A4C6188-914F-466A-B50D-7B03A225EB1C}">
+<ds:datastoreItem xmlns:ds="http://schemas.openxmlformats.org/officeDocument/2006/customXml" ds:itemID="{32302AD0-5AE7-4D3A-8B4E-C3C47468FDDF}">
   <ds:schemaRefs>
     <ds:schemaRef ds:uri="http://schemas.openxmlformats.org/officeDocument/2006/bibliography"/>
   </ds:schemaRefs>

</xml_diff>